<commit_message>
Erste Version Frage nach persönlicher Zielerreichung integriert. Zahlenbasis erweitert und für Beispiele optimiert.
</commit_message>
<xml_diff>
--- a/uploads/docs/Maklervertrieb Zahlen v0.4.docx
+++ b/uploads/docs/Maklervertrieb Zahlen v0.4.docx
@@ -24,19 +24,19 @@
         <w:tblLook w:val="04A0" w:firstRow="1" w:lastRow="0" w:firstColumn="1" w:lastColumn="0" w:noHBand="0" w:noVBand="1"/>
       </w:tblPr>
       <w:tblGrid>
-        <w:gridCol w:w="1495"/>
-        <w:gridCol w:w="696"/>
-        <w:gridCol w:w="1281"/>
-        <w:gridCol w:w="1281"/>
-        <w:gridCol w:w="1367"/>
-        <w:gridCol w:w="696"/>
-        <w:gridCol w:w="959"/>
-        <w:gridCol w:w="959"/>
-        <w:gridCol w:w="1150"/>
-        <w:gridCol w:w="1150"/>
-        <w:gridCol w:w="931"/>
-        <w:gridCol w:w="1113"/>
-        <w:gridCol w:w="1199"/>
+        <w:gridCol w:w="1463"/>
+        <w:gridCol w:w="977"/>
+        <w:gridCol w:w="1254"/>
+        <w:gridCol w:w="1254"/>
+        <w:gridCol w:w="1338"/>
+        <w:gridCol w:w="683"/>
+        <w:gridCol w:w="940"/>
+        <w:gridCol w:w="940"/>
+        <w:gridCol w:w="1126"/>
+        <w:gridCol w:w="1126"/>
+        <w:gridCol w:w="912"/>
+        <w:gridCol w:w="1090"/>
+        <w:gridCol w:w="1174"/>
       </w:tblGrid>
       <w:tr>
         <w:trPr>
@@ -569,7 +569,7 @@
                 <w:lang w:eastAsia="de-DE"/>
                 <w14:ligatures w14:val="none"/>
               </w:rPr>
-              <w:t>Schadenquote in %</w:t>
+              <w:t>Schadenquote</w:t>
             </w:r>
           </w:p>
         </w:tc>
@@ -632,7 +632,6 @@
             </w:tcBorders>
             <w:shd w:val="clear" w:color="DDEBF7" w:fill="DDEBF7"/>
             <w:noWrap/>
-            <w:vAlign w:val="bottom"/>
             <w:hideMark/>
           </w:tcPr>
           <w:p>
@@ -673,7 +672,6 @@
             </w:tcBorders>
             <w:shd w:val="clear" w:color="DDEBF7" w:fill="DDEBF7"/>
             <w:noWrap/>
-            <w:vAlign w:val="bottom"/>
             <w:hideMark/>
           </w:tcPr>
           <w:p>
@@ -714,7 +712,6 @@
             </w:tcBorders>
             <w:shd w:val="clear" w:color="DDEBF7" w:fill="DDEBF7"/>
             <w:noWrap/>
-            <w:vAlign w:val="bottom"/>
             <w:hideMark/>
           </w:tcPr>
           <w:p>
@@ -755,7 +752,6 @@
             </w:tcBorders>
             <w:shd w:val="clear" w:color="DDEBF7" w:fill="DDEBF7"/>
             <w:noWrap/>
-            <w:vAlign w:val="bottom"/>
             <w:hideMark/>
           </w:tcPr>
           <w:p>
@@ -796,7 +792,6 @@
             </w:tcBorders>
             <w:shd w:val="clear" w:color="DDEBF7" w:fill="DDEBF7"/>
             <w:noWrap/>
-            <w:vAlign w:val="bottom"/>
             <w:hideMark/>
           </w:tcPr>
           <w:p>
@@ -837,7 +832,6 @@
             </w:tcBorders>
             <w:shd w:val="clear" w:color="DDEBF7" w:fill="DDEBF7"/>
             <w:noWrap/>
-            <w:vAlign w:val="bottom"/>
             <w:hideMark/>
           </w:tcPr>
           <w:p>
@@ -878,34 +872,32 @@
             </w:tcBorders>
             <w:shd w:val="clear" w:color="DDEBF7" w:fill="DDEBF7"/>
             <w:noWrap/>
-            <w:vAlign w:val="bottom"/>
-            <w:hideMark/>
-          </w:tcPr>
-          <w:p>
-            <w:pPr>
-              <w:spacing w:after="0" w:line="240" w:lineRule="auto"/>
-              <w:jc w:val="right"/>
-              <w:rPr>
-                <w:rFonts w:ascii="Calibri" w:eastAsia="Times New Roman" w:hAnsi="Calibri" w:cs="Calibri"/>
-                <w:color w:val="000000"/>
-                <w:kern w:val="0"/>
-                <w:sz w:val="16"/>
-                <w:szCs w:val="16"/>
-                <w:lang w:eastAsia="de-DE"/>
-                <w14:ligatures w14:val="none"/>
-              </w:rPr>
-            </w:pPr>
-            <w:r>
-              <w:rPr>
-                <w:rFonts w:ascii="Calibri" w:eastAsia="Times New Roman" w:hAnsi="Calibri" w:cs="Calibri"/>
-                <w:color w:val="000000"/>
-                <w:kern w:val="0"/>
-                <w:sz w:val="16"/>
-                <w:szCs w:val="16"/>
-                <w:lang w:eastAsia="de-DE"/>
-                <w14:ligatures w14:val="none"/>
-              </w:rPr>
-              <w:t>279.587,00 €</w:t>
+            <w:hideMark/>
+          </w:tcPr>
+          <w:p>
+            <w:pPr>
+              <w:spacing w:after="0" w:line="240" w:lineRule="auto"/>
+              <w:rPr>
+                <w:rFonts w:ascii="Calibri" w:eastAsia="Times New Roman" w:hAnsi="Calibri" w:cs="Calibri"/>
+                <w:color w:val="000000"/>
+                <w:kern w:val="0"/>
+                <w:sz w:val="16"/>
+                <w:szCs w:val="16"/>
+                <w:lang w:eastAsia="de-DE"/>
+                <w14:ligatures w14:val="none"/>
+              </w:rPr>
+            </w:pPr>
+            <w:r>
+              <w:rPr>
+                <w:rFonts w:ascii="Calibri" w:eastAsia="Times New Roman" w:hAnsi="Calibri" w:cs="Calibri"/>
+                <w:color w:val="000000"/>
+                <w:kern w:val="0"/>
+                <w:sz w:val="16"/>
+                <w:szCs w:val="16"/>
+                <w:lang w:eastAsia="de-DE"/>
+                <w14:ligatures w14:val="none"/>
+              </w:rPr>
+              <w:t>279587 €</w:t>
             </w:r>
           </w:p>
         </w:tc>
@@ -920,34 +912,32 @@
             </w:tcBorders>
             <w:shd w:val="clear" w:color="DDEBF7" w:fill="DDEBF7"/>
             <w:noWrap/>
-            <w:vAlign w:val="bottom"/>
-            <w:hideMark/>
-          </w:tcPr>
-          <w:p>
-            <w:pPr>
-              <w:spacing w:after="0" w:line="240" w:lineRule="auto"/>
-              <w:jc w:val="right"/>
-              <w:rPr>
-                <w:rFonts w:ascii="Calibri" w:eastAsia="Times New Roman" w:hAnsi="Calibri" w:cs="Calibri"/>
-                <w:color w:val="000000"/>
-                <w:kern w:val="0"/>
-                <w:sz w:val="16"/>
-                <w:szCs w:val="16"/>
-                <w:lang w:eastAsia="de-DE"/>
-                <w14:ligatures w14:val="none"/>
-              </w:rPr>
-            </w:pPr>
-            <w:r>
-              <w:rPr>
-                <w:rFonts w:ascii="Calibri" w:eastAsia="Times New Roman" w:hAnsi="Calibri" w:cs="Calibri"/>
-                <w:color w:val="000000"/>
-                <w:kern w:val="0"/>
-                <w:sz w:val="16"/>
-                <w:szCs w:val="16"/>
-                <w:lang w:eastAsia="de-DE"/>
-                <w14:ligatures w14:val="none"/>
-              </w:rPr>
-              <w:t>243.057,00 €</w:t>
+            <w:hideMark/>
+          </w:tcPr>
+          <w:p>
+            <w:pPr>
+              <w:spacing w:after="0" w:line="240" w:lineRule="auto"/>
+              <w:rPr>
+                <w:rFonts w:ascii="Calibri" w:eastAsia="Times New Roman" w:hAnsi="Calibri" w:cs="Calibri"/>
+                <w:color w:val="000000"/>
+                <w:kern w:val="0"/>
+                <w:sz w:val="16"/>
+                <w:szCs w:val="16"/>
+                <w:lang w:eastAsia="de-DE"/>
+                <w14:ligatures w14:val="none"/>
+              </w:rPr>
+            </w:pPr>
+            <w:r>
+              <w:rPr>
+                <w:rFonts w:ascii="Calibri" w:eastAsia="Times New Roman" w:hAnsi="Calibri" w:cs="Calibri"/>
+                <w:color w:val="000000"/>
+                <w:kern w:val="0"/>
+                <w:sz w:val="16"/>
+                <w:szCs w:val="16"/>
+                <w:lang w:eastAsia="de-DE"/>
+                <w14:ligatures w14:val="none"/>
+              </w:rPr>
+              <w:t>243057 €</w:t>
             </w:r>
           </w:p>
         </w:tc>
@@ -962,34 +952,32 @@
             </w:tcBorders>
             <w:shd w:val="clear" w:color="DDEBF7" w:fill="DDEBF7"/>
             <w:noWrap/>
-            <w:vAlign w:val="bottom"/>
-            <w:hideMark/>
-          </w:tcPr>
-          <w:p>
-            <w:pPr>
-              <w:spacing w:after="0" w:line="240" w:lineRule="auto"/>
-              <w:jc w:val="right"/>
-              <w:rPr>
-                <w:rFonts w:ascii="Calibri" w:eastAsia="Times New Roman" w:hAnsi="Calibri" w:cs="Calibri"/>
-                <w:color w:val="000000"/>
-                <w:kern w:val="0"/>
-                <w:sz w:val="16"/>
-                <w:szCs w:val="16"/>
-                <w:lang w:eastAsia="de-DE"/>
-                <w14:ligatures w14:val="none"/>
-              </w:rPr>
-            </w:pPr>
-            <w:r>
-              <w:rPr>
-                <w:rFonts w:ascii="Calibri" w:eastAsia="Times New Roman" w:hAnsi="Calibri" w:cs="Calibri"/>
-                <w:color w:val="000000"/>
-                <w:kern w:val="0"/>
-                <w:sz w:val="16"/>
-                <w:szCs w:val="16"/>
-                <w:lang w:eastAsia="de-DE"/>
-                <w14:ligatures w14:val="none"/>
-              </w:rPr>
-              <w:t>62.157,00 €</w:t>
+            <w:hideMark/>
+          </w:tcPr>
+          <w:p>
+            <w:pPr>
+              <w:spacing w:after="0" w:line="240" w:lineRule="auto"/>
+              <w:rPr>
+                <w:rFonts w:ascii="Calibri" w:eastAsia="Times New Roman" w:hAnsi="Calibri" w:cs="Calibri"/>
+                <w:color w:val="000000"/>
+                <w:kern w:val="0"/>
+                <w:sz w:val="16"/>
+                <w:szCs w:val="16"/>
+                <w:lang w:eastAsia="de-DE"/>
+                <w14:ligatures w14:val="none"/>
+              </w:rPr>
+            </w:pPr>
+            <w:r>
+              <w:rPr>
+                <w:rFonts w:ascii="Calibri" w:eastAsia="Times New Roman" w:hAnsi="Calibri" w:cs="Calibri"/>
+                <w:color w:val="000000"/>
+                <w:kern w:val="0"/>
+                <w:sz w:val="16"/>
+                <w:szCs w:val="16"/>
+                <w:lang w:eastAsia="de-DE"/>
+                <w14:ligatures w14:val="none"/>
+              </w:rPr>
+              <w:t>62157 €</w:t>
             </w:r>
           </w:p>
         </w:tc>
@@ -1004,34 +992,32 @@
             </w:tcBorders>
             <w:shd w:val="clear" w:color="DDEBF7" w:fill="DDEBF7"/>
             <w:noWrap/>
-            <w:vAlign w:val="bottom"/>
-            <w:hideMark/>
-          </w:tcPr>
-          <w:p>
-            <w:pPr>
-              <w:spacing w:after="0" w:line="240" w:lineRule="auto"/>
-              <w:jc w:val="right"/>
-              <w:rPr>
-                <w:rFonts w:ascii="Calibri" w:eastAsia="Times New Roman" w:hAnsi="Calibri" w:cs="Calibri"/>
-                <w:color w:val="000000"/>
-                <w:kern w:val="0"/>
-                <w:sz w:val="16"/>
-                <w:szCs w:val="16"/>
-                <w:lang w:eastAsia="de-DE"/>
-                <w14:ligatures w14:val="none"/>
-              </w:rPr>
-            </w:pPr>
-            <w:r>
-              <w:rPr>
-                <w:rFonts w:ascii="Calibri" w:eastAsia="Times New Roman" w:hAnsi="Calibri" w:cs="Calibri"/>
-                <w:color w:val="000000"/>
-                <w:kern w:val="0"/>
-                <w:sz w:val="16"/>
-                <w:szCs w:val="16"/>
-                <w:lang w:eastAsia="de-DE"/>
-                <w14:ligatures w14:val="none"/>
-              </w:rPr>
-              <w:t>121.214,00 €</w:t>
+            <w:hideMark/>
+          </w:tcPr>
+          <w:p>
+            <w:pPr>
+              <w:spacing w:after="0" w:line="240" w:lineRule="auto"/>
+              <w:rPr>
+                <w:rFonts w:ascii="Calibri" w:eastAsia="Times New Roman" w:hAnsi="Calibri" w:cs="Calibri"/>
+                <w:color w:val="000000"/>
+                <w:kern w:val="0"/>
+                <w:sz w:val="16"/>
+                <w:szCs w:val="16"/>
+                <w:lang w:eastAsia="de-DE"/>
+                <w14:ligatures w14:val="none"/>
+              </w:rPr>
+            </w:pPr>
+            <w:r>
+              <w:rPr>
+                <w:rFonts w:ascii="Calibri" w:eastAsia="Times New Roman" w:hAnsi="Calibri" w:cs="Calibri"/>
+                <w:color w:val="000000"/>
+                <w:kern w:val="0"/>
+                <w:sz w:val="16"/>
+                <w:szCs w:val="16"/>
+                <w:lang w:eastAsia="de-DE"/>
+                <w14:ligatures w14:val="none"/>
+              </w:rPr>
+              <w:t>121214 €</w:t>
             </w:r>
           </w:p>
         </w:tc>
@@ -1046,13 +1032,11 @@
             </w:tcBorders>
             <w:shd w:val="clear" w:color="DDEBF7" w:fill="DDEBF7"/>
             <w:noWrap/>
-            <w:vAlign w:val="bottom"/>
-            <w:hideMark/>
-          </w:tcPr>
-          <w:p>
-            <w:pPr>
-              <w:spacing w:after="0" w:line="240" w:lineRule="auto"/>
-              <w:jc w:val="right"/>
+            <w:hideMark/>
+          </w:tcPr>
+          <w:p>
+            <w:pPr>
+              <w:spacing w:after="0" w:line="240" w:lineRule="auto"/>
               <w:rPr>
                 <w:rFonts w:ascii="Calibri" w:eastAsia="Times New Roman" w:hAnsi="Calibri" w:cs="Calibri"/>
                 <w:color w:val="000000"/>
@@ -1088,13 +1072,11 @@
             </w:tcBorders>
             <w:shd w:val="clear" w:color="DDEBF7" w:fill="DDEBF7"/>
             <w:noWrap/>
-            <w:vAlign w:val="bottom"/>
-            <w:hideMark/>
-          </w:tcPr>
-          <w:p>
-            <w:pPr>
-              <w:spacing w:after="0" w:line="240" w:lineRule="auto"/>
-              <w:jc w:val="right"/>
+            <w:hideMark/>
+          </w:tcPr>
+          <w:p>
+            <w:pPr>
+              <w:spacing w:after="0" w:line="240" w:lineRule="auto"/>
               <w:rPr>
                 <w:rFonts w:ascii="Calibri" w:eastAsia="Times New Roman" w:hAnsi="Calibri" w:cs="Calibri"/>
                 <w:color w:val="000000"/>
@@ -1117,6 +1099,18 @@
               </w:rPr>
               <w:t>20</w:t>
             </w:r>
+            <w:r>
+              <w:rPr>
+                <w:rFonts w:ascii="Calibri" w:eastAsia="Times New Roman" w:hAnsi="Calibri" w:cs="Calibri"/>
+                <w:color w:val="000000"/>
+                <w:kern w:val="0"/>
+                <w:sz w:val="16"/>
+                <w:szCs w:val="16"/>
+                <w:lang w:eastAsia="de-DE"/>
+                <w14:ligatures w14:val="none"/>
+              </w:rPr>
+              <w:t xml:space="preserve"> %</w:t>
+            </w:r>
           </w:p>
         </w:tc>
         <w:tc>
@@ -1130,7 +1124,6 @@
             </w:tcBorders>
             <w:shd w:val="clear" w:color="DDEBF7" w:fill="DDEBF7"/>
             <w:noWrap/>
-            <w:vAlign w:val="bottom"/>
             <w:hideMark/>
           </w:tcPr>
           <w:p>
@@ -1176,7 +1169,6 @@
             </w:tcBorders>
             <w:shd w:val="clear" w:color="auto" w:fill="auto"/>
             <w:noWrap/>
-            <w:vAlign w:val="bottom"/>
             <w:hideMark/>
           </w:tcPr>
           <w:p>
@@ -1217,7 +1209,6 @@
             </w:tcBorders>
             <w:shd w:val="clear" w:color="auto" w:fill="auto"/>
             <w:noWrap/>
-            <w:vAlign w:val="bottom"/>
             <w:hideMark/>
           </w:tcPr>
           <w:p>
@@ -1258,7 +1249,6 @@
             </w:tcBorders>
             <w:shd w:val="clear" w:color="auto" w:fill="auto"/>
             <w:noWrap/>
-            <w:vAlign w:val="bottom"/>
             <w:hideMark/>
           </w:tcPr>
           <w:p>
@@ -1299,7 +1289,6 @@
             </w:tcBorders>
             <w:shd w:val="clear" w:color="auto" w:fill="auto"/>
             <w:noWrap/>
-            <w:vAlign w:val="bottom"/>
             <w:hideMark/>
           </w:tcPr>
           <w:p>
@@ -1340,7 +1329,6 @@
             </w:tcBorders>
             <w:shd w:val="clear" w:color="auto" w:fill="auto"/>
             <w:noWrap/>
-            <w:vAlign w:val="bottom"/>
             <w:hideMark/>
           </w:tcPr>
           <w:p>
@@ -1383,7 +1371,6 @@
             </w:tcBorders>
             <w:shd w:val="clear" w:color="auto" w:fill="auto"/>
             <w:noWrap/>
-            <w:vAlign w:val="bottom"/>
             <w:hideMark/>
           </w:tcPr>
           <w:p>
@@ -1424,34 +1411,32 @@
             </w:tcBorders>
             <w:shd w:val="clear" w:color="auto" w:fill="auto"/>
             <w:noWrap/>
-            <w:vAlign w:val="bottom"/>
-            <w:hideMark/>
-          </w:tcPr>
-          <w:p>
-            <w:pPr>
-              <w:spacing w:after="0" w:line="240" w:lineRule="auto"/>
-              <w:jc w:val="right"/>
-              <w:rPr>
-                <w:rFonts w:ascii="Calibri" w:eastAsia="Times New Roman" w:hAnsi="Calibri" w:cs="Calibri"/>
-                <w:color w:val="000000"/>
-                <w:kern w:val="0"/>
-                <w:sz w:val="16"/>
-                <w:szCs w:val="16"/>
-                <w:lang w:eastAsia="de-DE"/>
-                <w14:ligatures w14:val="none"/>
-              </w:rPr>
-            </w:pPr>
-            <w:r>
-              <w:rPr>
-                <w:rFonts w:ascii="Calibri" w:eastAsia="Times New Roman" w:hAnsi="Calibri" w:cs="Calibri"/>
-                <w:color w:val="000000"/>
-                <w:kern w:val="0"/>
-                <w:sz w:val="16"/>
-                <w:szCs w:val="16"/>
-                <w:lang w:eastAsia="de-DE"/>
-                <w14:ligatures w14:val="none"/>
-              </w:rPr>
-              <w:t>589.123,00 €</w:t>
+            <w:hideMark/>
+          </w:tcPr>
+          <w:p>
+            <w:pPr>
+              <w:spacing w:after="0" w:line="240" w:lineRule="auto"/>
+              <w:rPr>
+                <w:rFonts w:ascii="Calibri" w:eastAsia="Times New Roman" w:hAnsi="Calibri" w:cs="Calibri"/>
+                <w:color w:val="000000"/>
+                <w:kern w:val="0"/>
+                <w:sz w:val="16"/>
+                <w:szCs w:val="16"/>
+                <w:lang w:eastAsia="de-DE"/>
+                <w14:ligatures w14:val="none"/>
+              </w:rPr>
+            </w:pPr>
+            <w:r>
+              <w:rPr>
+                <w:rFonts w:ascii="Calibri" w:eastAsia="Times New Roman" w:hAnsi="Calibri" w:cs="Calibri"/>
+                <w:color w:val="000000"/>
+                <w:kern w:val="0"/>
+                <w:sz w:val="16"/>
+                <w:szCs w:val="16"/>
+                <w:lang w:eastAsia="de-DE"/>
+                <w14:ligatures w14:val="none"/>
+              </w:rPr>
+              <w:t>589123 €</w:t>
             </w:r>
           </w:p>
         </w:tc>
@@ -1466,34 +1451,32 @@
             </w:tcBorders>
             <w:shd w:val="clear" w:color="auto" w:fill="auto"/>
             <w:noWrap/>
-            <w:vAlign w:val="bottom"/>
-            <w:hideMark/>
-          </w:tcPr>
-          <w:p>
-            <w:pPr>
-              <w:spacing w:after="0" w:line="240" w:lineRule="auto"/>
-              <w:jc w:val="right"/>
-              <w:rPr>
-                <w:rFonts w:ascii="Calibri" w:eastAsia="Times New Roman" w:hAnsi="Calibri" w:cs="Calibri"/>
-                <w:color w:val="000000"/>
-                <w:kern w:val="0"/>
-                <w:sz w:val="16"/>
-                <w:szCs w:val="16"/>
-                <w:lang w:eastAsia="de-DE"/>
-                <w14:ligatures w14:val="none"/>
-              </w:rPr>
-            </w:pPr>
-            <w:r>
-              <w:rPr>
-                <w:rFonts w:ascii="Calibri" w:eastAsia="Times New Roman" w:hAnsi="Calibri" w:cs="Calibri"/>
-                <w:color w:val="000000"/>
-                <w:kern w:val="0"/>
-                <w:sz w:val="16"/>
-                <w:szCs w:val="16"/>
-                <w:lang w:eastAsia="de-DE"/>
-                <w14:ligatures w14:val="none"/>
-              </w:rPr>
-              <w:t>600.128,00 €</w:t>
+            <w:hideMark/>
+          </w:tcPr>
+          <w:p>
+            <w:pPr>
+              <w:spacing w:after="0" w:line="240" w:lineRule="auto"/>
+              <w:rPr>
+                <w:rFonts w:ascii="Calibri" w:eastAsia="Times New Roman" w:hAnsi="Calibri" w:cs="Calibri"/>
+                <w:color w:val="000000"/>
+                <w:kern w:val="0"/>
+                <w:sz w:val="16"/>
+                <w:szCs w:val="16"/>
+                <w:lang w:eastAsia="de-DE"/>
+                <w14:ligatures w14:val="none"/>
+              </w:rPr>
+            </w:pPr>
+            <w:r>
+              <w:rPr>
+                <w:rFonts w:ascii="Calibri" w:eastAsia="Times New Roman" w:hAnsi="Calibri" w:cs="Calibri"/>
+                <w:color w:val="000000"/>
+                <w:kern w:val="0"/>
+                <w:sz w:val="16"/>
+                <w:szCs w:val="16"/>
+                <w:lang w:eastAsia="de-DE"/>
+                <w14:ligatures w14:val="none"/>
+              </w:rPr>
+              <w:t>600128 €</w:t>
             </w:r>
           </w:p>
         </w:tc>
@@ -1508,34 +1491,44 @@
             </w:tcBorders>
             <w:shd w:val="clear" w:color="auto" w:fill="auto"/>
             <w:noWrap/>
-            <w:vAlign w:val="bottom"/>
-            <w:hideMark/>
-          </w:tcPr>
-          <w:p>
-            <w:pPr>
-              <w:spacing w:after="0" w:line="240" w:lineRule="auto"/>
-              <w:jc w:val="right"/>
-              <w:rPr>
-                <w:rFonts w:ascii="Calibri" w:eastAsia="Times New Roman" w:hAnsi="Calibri" w:cs="Calibri"/>
-                <w:color w:val="000000"/>
-                <w:kern w:val="0"/>
-                <w:sz w:val="16"/>
-                <w:szCs w:val="16"/>
-                <w:lang w:eastAsia="de-DE"/>
-                <w14:ligatures w14:val="none"/>
-              </w:rPr>
-            </w:pPr>
-            <w:r>
-              <w:rPr>
-                <w:rFonts w:ascii="Calibri" w:eastAsia="Times New Roman" w:hAnsi="Calibri" w:cs="Calibri"/>
-                <w:color w:val="000000"/>
-                <w:kern w:val="0"/>
-                <w:sz w:val="16"/>
-                <w:szCs w:val="16"/>
-                <w:lang w:eastAsia="de-DE"/>
-                <w14:ligatures w14:val="none"/>
-              </w:rPr>
-              <w:t>11.253,00 €</w:t>
+            <w:hideMark/>
+          </w:tcPr>
+          <w:p>
+            <w:pPr>
+              <w:spacing w:after="0" w:line="240" w:lineRule="auto"/>
+              <w:rPr>
+                <w:rFonts w:ascii="Calibri" w:eastAsia="Times New Roman" w:hAnsi="Calibri" w:cs="Calibri"/>
+                <w:color w:val="000000"/>
+                <w:kern w:val="0"/>
+                <w:sz w:val="16"/>
+                <w:szCs w:val="16"/>
+                <w:lang w:eastAsia="de-DE"/>
+                <w14:ligatures w14:val="none"/>
+              </w:rPr>
+            </w:pPr>
+            <w:r>
+              <w:rPr>
+                <w:rFonts w:ascii="Calibri" w:eastAsia="Times New Roman" w:hAnsi="Calibri" w:cs="Calibri"/>
+                <w:color w:val="000000"/>
+                <w:kern w:val="0"/>
+                <w:sz w:val="16"/>
+                <w:szCs w:val="16"/>
+                <w:lang w:eastAsia="de-DE"/>
+                <w14:ligatures w14:val="none"/>
+              </w:rPr>
+              <w:t>25</w:t>
+            </w:r>
+            <w:r>
+              <w:rPr>
+                <w:rFonts w:ascii="Calibri" w:eastAsia="Times New Roman" w:hAnsi="Calibri" w:cs="Calibri"/>
+                <w:color w:val="000000"/>
+                <w:kern w:val="0"/>
+                <w:sz w:val="16"/>
+                <w:szCs w:val="16"/>
+                <w:lang w:eastAsia="de-DE"/>
+                <w14:ligatures w14:val="none"/>
+              </w:rPr>
+              <w:t>253 €</w:t>
             </w:r>
           </w:p>
         </w:tc>
@@ -1550,34 +1543,32 @@
             </w:tcBorders>
             <w:shd w:val="clear" w:color="auto" w:fill="auto"/>
             <w:noWrap/>
-            <w:vAlign w:val="bottom"/>
-            <w:hideMark/>
-          </w:tcPr>
-          <w:p>
-            <w:pPr>
-              <w:spacing w:after="0" w:line="240" w:lineRule="auto"/>
-              <w:jc w:val="right"/>
-              <w:rPr>
-                <w:rFonts w:ascii="Calibri" w:eastAsia="Times New Roman" w:hAnsi="Calibri" w:cs="Calibri"/>
-                <w:color w:val="000000"/>
-                <w:kern w:val="0"/>
-                <w:sz w:val="16"/>
-                <w:szCs w:val="16"/>
-                <w:lang w:eastAsia="de-DE"/>
-                <w14:ligatures w14:val="none"/>
-              </w:rPr>
-            </w:pPr>
-            <w:r>
-              <w:rPr>
-                <w:rFonts w:ascii="Calibri" w:eastAsia="Times New Roman" w:hAnsi="Calibri" w:cs="Calibri"/>
-                <w:color w:val="000000"/>
-                <w:kern w:val="0"/>
-                <w:sz w:val="16"/>
-                <w:szCs w:val="16"/>
-                <w:lang w:eastAsia="de-DE"/>
-                <w14:ligatures w14:val="none"/>
-              </w:rPr>
-              <w:t>68.057,00 €</w:t>
+            <w:hideMark/>
+          </w:tcPr>
+          <w:p>
+            <w:pPr>
+              <w:spacing w:after="0" w:line="240" w:lineRule="auto"/>
+              <w:rPr>
+                <w:rFonts w:ascii="Calibri" w:eastAsia="Times New Roman" w:hAnsi="Calibri" w:cs="Calibri"/>
+                <w:color w:val="000000"/>
+                <w:kern w:val="0"/>
+                <w:sz w:val="16"/>
+                <w:szCs w:val="16"/>
+                <w:lang w:eastAsia="de-DE"/>
+                <w14:ligatures w14:val="none"/>
+              </w:rPr>
+            </w:pPr>
+            <w:r>
+              <w:rPr>
+                <w:rFonts w:ascii="Calibri" w:eastAsia="Times New Roman" w:hAnsi="Calibri" w:cs="Calibri"/>
+                <w:color w:val="000000"/>
+                <w:kern w:val="0"/>
+                <w:sz w:val="16"/>
+                <w:szCs w:val="16"/>
+                <w:lang w:eastAsia="de-DE"/>
+                <w14:ligatures w14:val="none"/>
+              </w:rPr>
+              <w:t>68057 €</w:t>
             </w:r>
           </w:p>
         </w:tc>
@@ -1592,13 +1583,11 @@
             </w:tcBorders>
             <w:shd w:val="clear" w:color="auto" w:fill="auto"/>
             <w:noWrap/>
-            <w:vAlign w:val="bottom"/>
-            <w:hideMark/>
-          </w:tcPr>
-          <w:p>
-            <w:pPr>
-              <w:spacing w:after="0" w:line="240" w:lineRule="auto"/>
-              <w:jc w:val="right"/>
+            <w:hideMark/>
+          </w:tcPr>
+          <w:p>
+            <w:pPr>
+              <w:spacing w:after="0" w:line="240" w:lineRule="auto"/>
               <w:rPr>
                 <w:rFonts w:ascii="Calibri" w:eastAsia="Times New Roman" w:hAnsi="Calibri" w:cs="Calibri"/>
                 <w:color w:val="000000"/>
@@ -1634,13 +1623,11 @@
             </w:tcBorders>
             <w:shd w:val="clear" w:color="auto" w:fill="auto"/>
             <w:noWrap/>
-            <w:vAlign w:val="bottom"/>
-            <w:hideMark/>
-          </w:tcPr>
-          <w:p>
-            <w:pPr>
-              <w:spacing w:after="0" w:line="240" w:lineRule="auto"/>
-              <w:jc w:val="right"/>
+            <w:hideMark/>
+          </w:tcPr>
+          <w:p>
+            <w:pPr>
+              <w:spacing w:after="0" w:line="240" w:lineRule="auto"/>
               <w:rPr>
                 <w:rFonts w:ascii="Calibri" w:eastAsia="Times New Roman" w:hAnsi="Calibri" w:cs="Calibri"/>
                 <w:color w:val="000000"/>
@@ -1663,6 +1650,18 @@
               </w:rPr>
               <w:t>43</w:t>
             </w:r>
+            <w:r>
+              <w:rPr>
+                <w:rFonts w:ascii="Calibri" w:eastAsia="Times New Roman" w:hAnsi="Calibri" w:cs="Calibri"/>
+                <w:color w:val="000000"/>
+                <w:kern w:val="0"/>
+                <w:sz w:val="16"/>
+                <w:szCs w:val="16"/>
+                <w:lang w:eastAsia="de-DE"/>
+                <w14:ligatures w14:val="none"/>
+              </w:rPr>
+              <w:t xml:space="preserve"> %</w:t>
+            </w:r>
           </w:p>
         </w:tc>
         <w:tc>
@@ -1676,7 +1675,6 @@
             </w:tcBorders>
             <w:shd w:val="clear" w:color="auto" w:fill="auto"/>
             <w:noWrap/>
-            <w:vAlign w:val="bottom"/>
             <w:hideMark/>
           </w:tcPr>
           <w:p>
@@ -1722,33 +1720,44 @@
             </w:tcBorders>
             <w:shd w:val="clear" w:color="DDEBF7" w:fill="DDEBF7"/>
             <w:noWrap/>
-            <w:vAlign w:val="bottom"/>
-            <w:hideMark/>
-          </w:tcPr>
-          <w:p>
-            <w:pPr>
-              <w:spacing w:after="0" w:line="240" w:lineRule="auto"/>
-              <w:rPr>
-                <w:rFonts w:ascii="Calibri" w:eastAsia="Times New Roman" w:hAnsi="Calibri" w:cs="Calibri"/>
-                <w:color w:val="000000"/>
-                <w:kern w:val="0"/>
-                <w:sz w:val="16"/>
-                <w:szCs w:val="16"/>
-                <w:lang w:eastAsia="de-DE"/>
-                <w14:ligatures w14:val="none"/>
-              </w:rPr>
-            </w:pPr>
-            <w:r>
-              <w:rPr>
-                <w:rFonts w:ascii="Calibri" w:eastAsia="Times New Roman" w:hAnsi="Calibri" w:cs="Calibri"/>
-                <w:color w:val="000000"/>
-                <w:kern w:val="0"/>
-                <w:sz w:val="16"/>
-                <w:szCs w:val="16"/>
-                <w:lang w:eastAsia="de-DE"/>
-                <w14:ligatures w14:val="none"/>
-              </w:rPr>
-              <w:t>Erika Mustermann</w:t>
+            <w:hideMark/>
+          </w:tcPr>
+          <w:p>
+            <w:pPr>
+              <w:spacing w:after="0" w:line="240" w:lineRule="auto"/>
+              <w:rPr>
+                <w:rFonts w:ascii="Calibri" w:eastAsia="Times New Roman" w:hAnsi="Calibri" w:cs="Calibri"/>
+                <w:color w:val="000000"/>
+                <w:kern w:val="0"/>
+                <w:sz w:val="16"/>
+                <w:szCs w:val="16"/>
+                <w:lang w:eastAsia="de-DE"/>
+                <w14:ligatures w14:val="none"/>
+              </w:rPr>
+            </w:pPr>
+            <w:r>
+              <w:rPr>
+                <w:rFonts w:ascii="Calibri" w:eastAsia="Times New Roman" w:hAnsi="Calibri" w:cs="Calibri"/>
+                <w:color w:val="000000"/>
+                <w:kern w:val="0"/>
+                <w:sz w:val="16"/>
+                <w:szCs w:val="16"/>
+                <w:lang w:eastAsia="de-DE"/>
+                <w14:ligatures w14:val="none"/>
+              </w:rPr>
+              <w:t>Erika Muster</w:t>
+            </w:r>
+            <w:r>
+              <w:rPr>
+                <w:rFonts w:ascii="Calibri" w:eastAsia="Times New Roman" w:hAnsi="Calibri" w:cs="Calibri"/>
+                <w:color w:val="000000"/>
+                <w:kern w:val="0"/>
+                <w:sz w:val="16"/>
+                <w:szCs w:val="16"/>
+                <w:lang w:eastAsia="de-DE"/>
+                <w14:ligatures w14:val="none"/>
+              </w:rPr>
+              <w:t>frau</w:t>
             </w:r>
           </w:p>
         </w:tc>
@@ -1763,7 +1772,6 @@
             </w:tcBorders>
             <w:shd w:val="clear" w:color="DDEBF7" w:fill="DDEBF7"/>
             <w:noWrap/>
-            <w:vAlign w:val="bottom"/>
             <w:hideMark/>
           </w:tcPr>
           <w:p>
@@ -1804,7 +1812,6 @@
             </w:tcBorders>
             <w:shd w:val="clear" w:color="DDEBF7" w:fill="DDEBF7"/>
             <w:noWrap/>
-            <w:vAlign w:val="bottom"/>
             <w:hideMark/>
           </w:tcPr>
           <w:p>
@@ -1845,7 +1852,6 @@
             </w:tcBorders>
             <w:shd w:val="clear" w:color="DDEBF7" w:fill="DDEBF7"/>
             <w:noWrap/>
-            <w:vAlign w:val="bottom"/>
             <w:hideMark/>
           </w:tcPr>
           <w:p>
@@ -1886,7 +1892,6 @@
             </w:tcBorders>
             <w:shd w:val="clear" w:color="DDEBF7" w:fill="DDEBF7"/>
             <w:noWrap/>
-            <w:vAlign w:val="bottom"/>
             <w:hideMark/>
           </w:tcPr>
           <w:p>
@@ -1927,7 +1932,6 @@
             </w:tcBorders>
             <w:shd w:val="clear" w:color="DDEBF7" w:fill="DDEBF7"/>
             <w:noWrap/>
-            <w:vAlign w:val="bottom"/>
             <w:hideMark/>
           </w:tcPr>
           <w:p>
@@ -1968,34 +1972,32 @@
             </w:tcBorders>
             <w:shd w:val="clear" w:color="DDEBF7" w:fill="DDEBF7"/>
             <w:noWrap/>
-            <w:vAlign w:val="bottom"/>
-            <w:hideMark/>
-          </w:tcPr>
-          <w:p>
-            <w:pPr>
-              <w:spacing w:after="0" w:line="240" w:lineRule="auto"/>
-              <w:jc w:val="right"/>
-              <w:rPr>
-                <w:rFonts w:ascii="Calibri" w:eastAsia="Times New Roman" w:hAnsi="Calibri" w:cs="Calibri"/>
-                <w:color w:val="000000"/>
-                <w:kern w:val="0"/>
-                <w:sz w:val="16"/>
-                <w:szCs w:val="16"/>
-                <w:lang w:eastAsia="de-DE"/>
-                <w14:ligatures w14:val="none"/>
-              </w:rPr>
-            </w:pPr>
-            <w:r>
-              <w:rPr>
-                <w:rFonts w:ascii="Calibri" w:eastAsia="Times New Roman" w:hAnsi="Calibri" w:cs="Calibri"/>
-                <w:color w:val="000000"/>
-                <w:kern w:val="0"/>
-                <w:sz w:val="16"/>
-                <w:szCs w:val="16"/>
-                <w:lang w:eastAsia="de-DE"/>
-                <w14:ligatures w14:val="none"/>
-              </w:rPr>
-              <w:t>1.259,00 €</w:t>
+            <w:hideMark/>
+          </w:tcPr>
+          <w:p>
+            <w:pPr>
+              <w:spacing w:after="0" w:line="240" w:lineRule="auto"/>
+              <w:rPr>
+                <w:rFonts w:ascii="Calibri" w:eastAsia="Times New Roman" w:hAnsi="Calibri" w:cs="Calibri"/>
+                <w:color w:val="000000"/>
+                <w:kern w:val="0"/>
+                <w:sz w:val="16"/>
+                <w:szCs w:val="16"/>
+                <w:lang w:eastAsia="de-DE"/>
+                <w14:ligatures w14:val="none"/>
+              </w:rPr>
+            </w:pPr>
+            <w:r>
+              <w:rPr>
+                <w:rFonts w:ascii="Calibri" w:eastAsia="Times New Roman" w:hAnsi="Calibri" w:cs="Calibri"/>
+                <w:color w:val="000000"/>
+                <w:kern w:val="0"/>
+                <w:sz w:val="16"/>
+                <w:szCs w:val="16"/>
+                <w:lang w:eastAsia="de-DE"/>
+                <w14:ligatures w14:val="none"/>
+              </w:rPr>
+              <w:t>1259 €</w:t>
             </w:r>
           </w:p>
         </w:tc>
@@ -2010,34 +2012,32 @@
             </w:tcBorders>
             <w:shd w:val="clear" w:color="DDEBF7" w:fill="DDEBF7"/>
             <w:noWrap/>
-            <w:vAlign w:val="bottom"/>
-            <w:hideMark/>
-          </w:tcPr>
-          <w:p>
-            <w:pPr>
-              <w:spacing w:after="0" w:line="240" w:lineRule="auto"/>
-              <w:jc w:val="right"/>
-              <w:rPr>
-                <w:rFonts w:ascii="Calibri" w:eastAsia="Times New Roman" w:hAnsi="Calibri" w:cs="Calibri"/>
-                <w:color w:val="000000"/>
-                <w:kern w:val="0"/>
-                <w:sz w:val="16"/>
-                <w:szCs w:val="16"/>
-                <w:lang w:eastAsia="de-DE"/>
-                <w14:ligatures w14:val="none"/>
-              </w:rPr>
-            </w:pPr>
-            <w:r>
-              <w:rPr>
-                <w:rFonts w:ascii="Calibri" w:eastAsia="Times New Roman" w:hAnsi="Calibri" w:cs="Calibri"/>
-                <w:color w:val="000000"/>
-                <w:kern w:val="0"/>
-                <w:sz w:val="16"/>
-                <w:szCs w:val="16"/>
-                <w:lang w:eastAsia="de-DE"/>
-                <w14:ligatures w14:val="none"/>
-              </w:rPr>
-              <w:t>1.169,00 €</w:t>
+            <w:hideMark/>
+          </w:tcPr>
+          <w:p>
+            <w:pPr>
+              <w:spacing w:after="0" w:line="240" w:lineRule="auto"/>
+              <w:rPr>
+                <w:rFonts w:ascii="Calibri" w:eastAsia="Times New Roman" w:hAnsi="Calibri" w:cs="Calibri"/>
+                <w:color w:val="000000"/>
+                <w:kern w:val="0"/>
+                <w:sz w:val="16"/>
+                <w:szCs w:val="16"/>
+                <w:lang w:eastAsia="de-DE"/>
+                <w14:ligatures w14:val="none"/>
+              </w:rPr>
+            </w:pPr>
+            <w:r>
+              <w:rPr>
+                <w:rFonts w:ascii="Calibri" w:eastAsia="Times New Roman" w:hAnsi="Calibri" w:cs="Calibri"/>
+                <w:color w:val="000000"/>
+                <w:kern w:val="0"/>
+                <w:sz w:val="16"/>
+                <w:szCs w:val="16"/>
+                <w:lang w:eastAsia="de-DE"/>
+                <w14:ligatures w14:val="none"/>
+              </w:rPr>
+              <w:t>1169 €</w:t>
             </w:r>
           </w:p>
         </w:tc>
@@ -2052,34 +2052,32 @@
             </w:tcBorders>
             <w:shd w:val="clear" w:color="DDEBF7" w:fill="DDEBF7"/>
             <w:noWrap/>
-            <w:vAlign w:val="bottom"/>
-            <w:hideMark/>
-          </w:tcPr>
-          <w:p>
-            <w:pPr>
-              <w:spacing w:after="0" w:line="240" w:lineRule="auto"/>
-              <w:jc w:val="right"/>
-              <w:rPr>
-                <w:rFonts w:ascii="Calibri" w:eastAsia="Times New Roman" w:hAnsi="Calibri" w:cs="Calibri"/>
-                <w:color w:val="000000"/>
-                <w:kern w:val="0"/>
-                <w:sz w:val="16"/>
-                <w:szCs w:val="16"/>
-                <w:lang w:eastAsia="de-DE"/>
-                <w14:ligatures w14:val="none"/>
-              </w:rPr>
-            </w:pPr>
-            <w:r>
-              <w:rPr>
-                <w:rFonts w:ascii="Calibri" w:eastAsia="Times New Roman" w:hAnsi="Calibri" w:cs="Calibri"/>
-                <w:color w:val="000000"/>
-                <w:kern w:val="0"/>
-                <w:sz w:val="16"/>
-                <w:szCs w:val="16"/>
-                <w:lang w:eastAsia="de-DE"/>
-                <w14:ligatures w14:val="none"/>
-              </w:rPr>
-              <w:t>42,00 €</w:t>
+            <w:hideMark/>
+          </w:tcPr>
+          <w:p>
+            <w:pPr>
+              <w:spacing w:after="0" w:line="240" w:lineRule="auto"/>
+              <w:rPr>
+                <w:rFonts w:ascii="Calibri" w:eastAsia="Times New Roman" w:hAnsi="Calibri" w:cs="Calibri"/>
+                <w:color w:val="000000"/>
+                <w:kern w:val="0"/>
+                <w:sz w:val="16"/>
+                <w:szCs w:val="16"/>
+                <w:lang w:eastAsia="de-DE"/>
+                <w14:ligatures w14:val="none"/>
+              </w:rPr>
+            </w:pPr>
+            <w:r>
+              <w:rPr>
+                <w:rFonts w:ascii="Calibri" w:eastAsia="Times New Roman" w:hAnsi="Calibri" w:cs="Calibri"/>
+                <w:color w:val="000000"/>
+                <w:kern w:val="0"/>
+                <w:sz w:val="16"/>
+                <w:szCs w:val="16"/>
+                <w:lang w:eastAsia="de-DE"/>
+                <w14:ligatures w14:val="none"/>
+              </w:rPr>
+              <w:t>42 €</w:t>
             </w:r>
           </w:p>
         </w:tc>
@@ -2094,34 +2092,32 @@
             </w:tcBorders>
             <w:shd w:val="clear" w:color="DDEBF7" w:fill="DDEBF7"/>
             <w:noWrap/>
-            <w:vAlign w:val="bottom"/>
-            <w:hideMark/>
-          </w:tcPr>
-          <w:p>
-            <w:pPr>
-              <w:spacing w:after="0" w:line="240" w:lineRule="auto"/>
-              <w:jc w:val="right"/>
-              <w:rPr>
-                <w:rFonts w:ascii="Calibri" w:eastAsia="Times New Roman" w:hAnsi="Calibri" w:cs="Calibri"/>
-                <w:color w:val="000000"/>
-                <w:kern w:val="0"/>
-                <w:sz w:val="16"/>
-                <w:szCs w:val="16"/>
-                <w:lang w:eastAsia="de-DE"/>
-                <w14:ligatures w14:val="none"/>
-              </w:rPr>
-            </w:pPr>
-            <w:r>
-              <w:rPr>
-                <w:rFonts w:ascii="Calibri" w:eastAsia="Times New Roman" w:hAnsi="Calibri" w:cs="Calibri"/>
-                <w:color w:val="000000"/>
-                <w:kern w:val="0"/>
-                <w:sz w:val="16"/>
-                <w:szCs w:val="16"/>
-                <w:lang w:eastAsia="de-DE"/>
-                <w14:ligatures w14:val="none"/>
-              </w:rPr>
-              <w:t>60,00 €</w:t>
+            <w:hideMark/>
+          </w:tcPr>
+          <w:p>
+            <w:pPr>
+              <w:spacing w:after="0" w:line="240" w:lineRule="auto"/>
+              <w:rPr>
+                <w:rFonts w:ascii="Calibri" w:eastAsia="Times New Roman" w:hAnsi="Calibri" w:cs="Calibri"/>
+                <w:color w:val="000000"/>
+                <w:kern w:val="0"/>
+                <w:sz w:val="16"/>
+                <w:szCs w:val="16"/>
+                <w:lang w:eastAsia="de-DE"/>
+                <w14:ligatures w14:val="none"/>
+              </w:rPr>
+            </w:pPr>
+            <w:r>
+              <w:rPr>
+                <w:rFonts w:ascii="Calibri" w:eastAsia="Times New Roman" w:hAnsi="Calibri" w:cs="Calibri"/>
+                <w:color w:val="000000"/>
+                <w:kern w:val="0"/>
+                <w:sz w:val="16"/>
+                <w:szCs w:val="16"/>
+                <w:lang w:eastAsia="de-DE"/>
+                <w14:ligatures w14:val="none"/>
+              </w:rPr>
+              <w:t>60 €</w:t>
             </w:r>
           </w:p>
         </w:tc>
@@ -2136,13 +2132,11 @@
             </w:tcBorders>
             <w:shd w:val="clear" w:color="DDEBF7" w:fill="DDEBF7"/>
             <w:noWrap/>
-            <w:vAlign w:val="bottom"/>
-            <w:hideMark/>
-          </w:tcPr>
-          <w:p>
-            <w:pPr>
-              <w:spacing w:after="0" w:line="240" w:lineRule="auto"/>
-              <w:jc w:val="right"/>
+            <w:hideMark/>
+          </w:tcPr>
+          <w:p>
+            <w:pPr>
+              <w:spacing w:after="0" w:line="240" w:lineRule="auto"/>
               <w:rPr>
                 <w:rFonts w:ascii="Calibri" w:eastAsia="Times New Roman" w:hAnsi="Calibri" w:cs="Calibri"/>
                 <w:color w:val="000000"/>
@@ -2178,13 +2172,11 @@
             </w:tcBorders>
             <w:shd w:val="clear" w:color="DDEBF7" w:fill="DDEBF7"/>
             <w:noWrap/>
-            <w:vAlign w:val="bottom"/>
-            <w:hideMark/>
-          </w:tcPr>
-          <w:p>
-            <w:pPr>
-              <w:spacing w:after="0" w:line="240" w:lineRule="auto"/>
-              <w:jc w:val="right"/>
+            <w:hideMark/>
+          </w:tcPr>
+          <w:p>
+            <w:pPr>
+              <w:spacing w:after="0" w:line="240" w:lineRule="auto"/>
               <w:rPr>
                 <w:rFonts w:ascii="Calibri" w:eastAsia="Times New Roman" w:hAnsi="Calibri" w:cs="Calibri"/>
                 <w:color w:val="000000"/>
@@ -2207,6 +2199,18 @@
               </w:rPr>
               <w:t>89</w:t>
             </w:r>
+            <w:r>
+              <w:rPr>
+                <w:rFonts w:ascii="Calibri" w:eastAsia="Times New Roman" w:hAnsi="Calibri" w:cs="Calibri"/>
+                <w:color w:val="000000"/>
+                <w:kern w:val="0"/>
+                <w:sz w:val="16"/>
+                <w:szCs w:val="16"/>
+                <w:lang w:eastAsia="de-DE"/>
+                <w14:ligatures w14:val="none"/>
+              </w:rPr>
+              <w:t xml:space="preserve"> %</w:t>
+            </w:r>
           </w:p>
         </w:tc>
         <w:tc>
@@ -2220,7 +2224,6 @@
             </w:tcBorders>
             <w:shd w:val="clear" w:color="DDEBF7" w:fill="DDEBF7"/>
             <w:noWrap/>
-            <w:vAlign w:val="bottom"/>
             <w:hideMark/>
           </w:tcPr>
           <w:p>
@@ -2247,6 +2250,532 @@
                 <w14:ligatures w14:val="none"/>
               </w:rPr>
               <w:t>1 angenommen, 6 abgelehnt, 1 offen</w:t>
+            </w:r>
+          </w:p>
+        </w:tc>
+      </w:tr>
+      <w:tr>
+        <w:trPr>
+          <w:trHeight w:val="300"/>
+        </w:trPr>
+        <w:tc>
+          <w:tcPr>
+            <w:tcW w:w="1495" w:type="dxa"/>
+            <w:tcBorders>
+              <w:top w:val="single" w:sz="4" w:space="0" w:color="9BC2E6"/>
+              <w:left w:val="single" w:sz="4" w:space="0" w:color="9BC2E6"/>
+              <w:bottom w:val="single" w:sz="4" w:space="0" w:color="9BC2E6"/>
+              <w:right w:val="nil"/>
+            </w:tcBorders>
+            <w:shd w:val="clear" w:color="DDEBF7" w:fill="DDEBF7"/>
+            <w:noWrap/>
+          </w:tcPr>
+          <w:p>
+            <w:pPr>
+              <w:spacing w:after="0" w:line="240" w:lineRule="auto"/>
+              <w:rPr>
+                <w:rFonts w:ascii="Calibri" w:eastAsia="Times New Roman" w:hAnsi="Calibri" w:cs="Calibri"/>
+                <w:color w:val="000000"/>
+                <w:kern w:val="0"/>
+                <w:sz w:val="16"/>
+                <w:szCs w:val="16"/>
+                <w:lang w:eastAsia="de-DE"/>
+                <w14:ligatures w14:val="none"/>
+              </w:rPr>
+            </w:pPr>
+            <w:r>
+              <w:rPr>
+                <w:rFonts w:ascii="Calibri" w:eastAsia="Times New Roman" w:hAnsi="Calibri" w:cs="Calibri"/>
+                <w:color w:val="000000"/>
+                <w:kern w:val="0"/>
+                <w:sz w:val="16"/>
+                <w:szCs w:val="16"/>
+                <w:lang w:eastAsia="de-DE"/>
+                <w14:ligatures w14:val="none"/>
+              </w:rPr>
+              <w:t>Max Mustermann</w:t>
+            </w:r>
+          </w:p>
+        </w:tc>
+        <w:tc>
+          <w:tcPr>
+            <w:tcW w:w="696" w:type="dxa"/>
+            <w:tcBorders>
+              <w:top w:val="single" w:sz="4" w:space="0" w:color="9BC2E6"/>
+              <w:left w:val="nil"/>
+              <w:bottom w:val="single" w:sz="4" w:space="0" w:color="9BC2E6"/>
+              <w:right w:val="nil"/>
+            </w:tcBorders>
+            <w:shd w:val="clear" w:color="DDEBF7" w:fill="DDEBF7"/>
+            <w:noWrap/>
+          </w:tcPr>
+          <w:p>
+            <w:pPr>
+              <w:spacing w:after="0" w:line="240" w:lineRule="auto"/>
+              <w:rPr>
+                <w:rFonts w:ascii="Calibri" w:eastAsia="Times New Roman" w:hAnsi="Calibri" w:cs="Calibri"/>
+                <w:color w:val="000000"/>
+                <w:kern w:val="0"/>
+                <w:sz w:val="16"/>
+                <w:szCs w:val="16"/>
+                <w:lang w:eastAsia="de-DE"/>
+                <w14:ligatures w14:val="none"/>
+              </w:rPr>
+            </w:pPr>
+            <w:proofErr w:type="gramStart"/>
+            <w:r>
+              <w:rPr>
+                <w:rFonts w:ascii="Calibri" w:eastAsia="Times New Roman" w:hAnsi="Calibri" w:cs="Calibri"/>
+                <w:color w:val="000000"/>
+                <w:kern w:val="0"/>
+                <w:sz w:val="16"/>
+                <w:szCs w:val="16"/>
+                <w:lang w:eastAsia="de-DE"/>
+                <w14:ligatures w14:val="none"/>
+              </w:rPr>
+              <w:t>XYZ Versicherung</w:t>
+            </w:r>
+            <w:proofErr w:type="gramEnd"/>
+          </w:p>
+        </w:tc>
+        <w:tc>
+          <w:tcPr>
+            <w:tcW w:w="1281" w:type="dxa"/>
+            <w:tcBorders>
+              <w:top w:val="single" w:sz="4" w:space="0" w:color="9BC2E6"/>
+              <w:left w:val="nil"/>
+              <w:bottom w:val="single" w:sz="4" w:space="0" w:color="9BC2E6"/>
+              <w:right w:val="nil"/>
+            </w:tcBorders>
+            <w:shd w:val="clear" w:color="DDEBF7" w:fill="DDEBF7"/>
+            <w:noWrap/>
+          </w:tcPr>
+          <w:p>
+            <w:pPr>
+              <w:spacing w:after="0" w:line="240" w:lineRule="auto"/>
+              <w:rPr>
+                <w:rFonts w:ascii="Calibri" w:eastAsia="Times New Roman" w:hAnsi="Calibri" w:cs="Calibri"/>
+                <w:color w:val="000000"/>
+                <w:kern w:val="0"/>
+                <w:sz w:val="16"/>
+                <w:szCs w:val="16"/>
+                <w:lang w:eastAsia="de-DE"/>
+                <w14:ligatures w14:val="none"/>
+              </w:rPr>
+            </w:pPr>
+            <w:r>
+              <w:rPr>
+                <w:rFonts w:ascii="Calibri" w:eastAsia="Times New Roman" w:hAnsi="Calibri" w:cs="Calibri"/>
+                <w:color w:val="000000"/>
+                <w:kern w:val="0"/>
+                <w:sz w:val="16"/>
+                <w:szCs w:val="16"/>
+                <w:lang w:eastAsia="de-DE"/>
+                <w14:ligatures w14:val="none"/>
+              </w:rPr>
+              <w:t>D/1111</w:t>
+            </w:r>
+          </w:p>
+        </w:tc>
+        <w:tc>
+          <w:tcPr>
+            <w:tcW w:w="1281" w:type="dxa"/>
+            <w:tcBorders>
+              <w:top w:val="single" w:sz="4" w:space="0" w:color="9BC2E6"/>
+              <w:left w:val="nil"/>
+              <w:bottom w:val="single" w:sz="4" w:space="0" w:color="9BC2E6"/>
+              <w:right w:val="nil"/>
+            </w:tcBorders>
+            <w:shd w:val="clear" w:color="DDEBF7" w:fill="DDEBF7"/>
+            <w:noWrap/>
+          </w:tcPr>
+          <w:p>
+            <w:pPr>
+              <w:spacing w:after="0" w:line="240" w:lineRule="auto"/>
+              <w:rPr>
+                <w:rFonts w:ascii="Calibri" w:eastAsia="Times New Roman" w:hAnsi="Calibri" w:cs="Calibri"/>
+                <w:color w:val="000000"/>
+                <w:kern w:val="0"/>
+                <w:sz w:val="16"/>
+                <w:szCs w:val="16"/>
+                <w:lang w:eastAsia="de-DE"/>
+                <w14:ligatures w14:val="none"/>
+              </w:rPr>
+            </w:pPr>
+            <w:r>
+              <w:rPr>
+                <w:rFonts w:ascii="Calibri" w:eastAsia="Times New Roman" w:hAnsi="Calibri" w:cs="Calibri"/>
+                <w:color w:val="000000"/>
+                <w:kern w:val="0"/>
+                <w:sz w:val="16"/>
+                <w:szCs w:val="16"/>
+                <w:lang w:eastAsia="de-DE"/>
+                <w14:ligatures w14:val="none"/>
+              </w:rPr>
+              <w:t>D/1111/00/15</w:t>
+            </w:r>
+          </w:p>
+        </w:tc>
+        <w:tc>
+          <w:tcPr>
+            <w:tcW w:w="1367" w:type="dxa"/>
+            <w:tcBorders>
+              <w:top w:val="single" w:sz="4" w:space="0" w:color="9BC2E6"/>
+              <w:left w:val="nil"/>
+              <w:bottom w:val="single" w:sz="4" w:space="0" w:color="9BC2E6"/>
+              <w:right w:val="nil"/>
+            </w:tcBorders>
+            <w:shd w:val="clear" w:color="DDEBF7" w:fill="DDEBF7"/>
+            <w:noWrap/>
+          </w:tcPr>
+          <w:p>
+            <w:pPr>
+              <w:spacing w:after="0" w:line="240" w:lineRule="auto"/>
+              <w:rPr>
+                <w:rFonts w:ascii="Calibri" w:eastAsia="Times New Roman" w:hAnsi="Calibri" w:cs="Calibri"/>
+                <w:color w:val="000000"/>
+                <w:kern w:val="0"/>
+                <w:sz w:val="16"/>
+                <w:szCs w:val="16"/>
+                <w:lang w:eastAsia="de-DE"/>
+                <w14:ligatures w14:val="none"/>
+              </w:rPr>
+            </w:pPr>
+            <w:r>
+              <w:rPr>
+                <w:rFonts w:ascii="Calibri" w:eastAsia="Times New Roman" w:hAnsi="Calibri" w:cs="Calibri"/>
+                <w:color w:val="000000"/>
+                <w:kern w:val="0"/>
+                <w:sz w:val="16"/>
+                <w:szCs w:val="16"/>
+                <w:lang w:eastAsia="de-DE"/>
+                <w14:ligatures w14:val="none"/>
+              </w:rPr>
+              <w:t>SM</w:t>
+            </w:r>
+            <w:r>
+              <w:rPr>
+                <w:rFonts w:ascii="Calibri" w:eastAsia="Times New Roman" w:hAnsi="Calibri" w:cs="Calibri"/>
+                <w:color w:val="000000"/>
+                <w:kern w:val="0"/>
+                <w:sz w:val="16"/>
+                <w:szCs w:val="16"/>
+                <w:lang w:eastAsia="de-DE"/>
+                <w14:ligatures w14:val="none"/>
+              </w:rPr>
+              <w:t>C</w:t>
+            </w:r>
+          </w:p>
+        </w:tc>
+        <w:tc>
+          <w:tcPr>
+            <w:tcW w:w="696" w:type="dxa"/>
+            <w:tcBorders>
+              <w:top w:val="single" w:sz="4" w:space="0" w:color="9BC2E6"/>
+              <w:left w:val="nil"/>
+              <w:bottom w:val="single" w:sz="4" w:space="0" w:color="9BC2E6"/>
+              <w:right w:val="nil"/>
+            </w:tcBorders>
+            <w:shd w:val="clear" w:color="DDEBF7" w:fill="DDEBF7"/>
+            <w:noWrap/>
+          </w:tcPr>
+          <w:p>
+            <w:pPr>
+              <w:spacing w:after="0" w:line="240" w:lineRule="auto"/>
+              <w:rPr>
+                <w:rFonts w:ascii="Calibri" w:eastAsia="Times New Roman" w:hAnsi="Calibri" w:cs="Calibri"/>
+                <w:color w:val="000000"/>
+                <w:kern w:val="0"/>
+                <w:sz w:val="16"/>
+                <w:szCs w:val="16"/>
+                <w:lang w:eastAsia="de-DE"/>
+                <w14:ligatures w14:val="none"/>
+              </w:rPr>
+            </w:pPr>
+            <w:r>
+              <w:rPr>
+                <w:rFonts w:ascii="Calibri" w:eastAsia="Times New Roman" w:hAnsi="Calibri" w:cs="Calibri"/>
+                <w:color w:val="000000"/>
+                <w:kern w:val="0"/>
+                <w:sz w:val="16"/>
+                <w:szCs w:val="16"/>
+                <w:lang w:eastAsia="de-DE"/>
+                <w14:ligatures w14:val="none"/>
+              </w:rPr>
+              <w:t>Kraft</w:t>
+            </w:r>
+          </w:p>
+        </w:tc>
+        <w:tc>
+          <w:tcPr>
+            <w:tcW w:w="959" w:type="dxa"/>
+            <w:tcBorders>
+              <w:top w:val="single" w:sz="4" w:space="0" w:color="9BC2E6"/>
+              <w:left w:val="nil"/>
+              <w:bottom w:val="single" w:sz="4" w:space="0" w:color="9BC2E6"/>
+              <w:right w:val="nil"/>
+            </w:tcBorders>
+            <w:shd w:val="clear" w:color="DDEBF7" w:fill="DDEBF7"/>
+            <w:noWrap/>
+          </w:tcPr>
+          <w:p>
+            <w:pPr>
+              <w:spacing w:after="0" w:line="240" w:lineRule="auto"/>
+              <w:rPr>
+                <w:rFonts w:ascii="Calibri" w:eastAsia="Times New Roman" w:hAnsi="Calibri" w:cs="Calibri"/>
+                <w:color w:val="000000"/>
+                <w:kern w:val="0"/>
+                <w:sz w:val="16"/>
+                <w:szCs w:val="16"/>
+                <w:lang w:eastAsia="de-DE"/>
+                <w14:ligatures w14:val="none"/>
+              </w:rPr>
+            </w:pPr>
+            <w:r>
+              <w:rPr>
+                <w:rFonts w:ascii="Calibri" w:eastAsia="Times New Roman" w:hAnsi="Calibri" w:cs="Calibri"/>
+                <w:color w:val="000000"/>
+                <w:kern w:val="0"/>
+                <w:sz w:val="16"/>
+                <w:szCs w:val="16"/>
+                <w:lang w:eastAsia="de-DE"/>
+                <w14:ligatures w14:val="none"/>
+              </w:rPr>
+              <w:t>351000 €</w:t>
+            </w:r>
+          </w:p>
+        </w:tc>
+        <w:tc>
+          <w:tcPr>
+            <w:tcW w:w="959" w:type="dxa"/>
+            <w:tcBorders>
+              <w:top w:val="single" w:sz="4" w:space="0" w:color="9BC2E6"/>
+              <w:left w:val="nil"/>
+              <w:bottom w:val="single" w:sz="4" w:space="0" w:color="9BC2E6"/>
+              <w:right w:val="nil"/>
+            </w:tcBorders>
+            <w:shd w:val="clear" w:color="DDEBF7" w:fill="DDEBF7"/>
+            <w:noWrap/>
+          </w:tcPr>
+          <w:p>
+            <w:pPr>
+              <w:spacing w:after="0" w:line="240" w:lineRule="auto"/>
+              <w:rPr>
+                <w:rFonts w:ascii="Calibri" w:eastAsia="Times New Roman" w:hAnsi="Calibri" w:cs="Calibri"/>
+                <w:color w:val="000000"/>
+                <w:kern w:val="0"/>
+                <w:sz w:val="16"/>
+                <w:szCs w:val="16"/>
+                <w:lang w:eastAsia="de-DE"/>
+                <w14:ligatures w14:val="none"/>
+              </w:rPr>
+            </w:pPr>
+            <w:r>
+              <w:rPr>
+                <w:rFonts w:ascii="Calibri" w:eastAsia="Times New Roman" w:hAnsi="Calibri" w:cs="Calibri"/>
+                <w:color w:val="000000"/>
+                <w:kern w:val="0"/>
+                <w:sz w:val="16"/>
+                <w:szCs w:val="16"/>
+                <w:lang w:eastAsia="de-DE"/>
+                <w14:ligatures w14:val="none"/>
+              </w:rPr>
+              <w:t>340000 €</w:t>
+            </w:r>
+          </w:p>
+        </w:tc>
+        <w:tc>
+          <w:tcPr>
+            <w:tcW w:w="1150" w:type="dxa"/>
+            <w:tcBorders>
+              <w:top w:val="single" w:sz="4" w:space="0" w:color="9BC2E6"/>
+              <w:left w:val="nil"/>
+              <w:bottom w:val="single" w:sz="4" w:space="0" w:color="9BC2E6"/>
+              <w:right w:val="nil"/>
+            </w:tcBorders>
+            <w:shd w:val="clear" w:color="DDEBF7" w:fill="DDEBF7"/>
+            <w:noWrap/>
+          </w:tcPr>
+          <w:p>
+            <w:pPr>
+              <w:spacing w:after="0" w:line="240" w:lineRule="auto"/>
+              <w:rPr>
+                <w:rFonts w:ascii="Calibri" w:eastAsia="Times New Roman" w:hAnsi="Calibri" w:cs="Calibri"/>
+                <w:color w:val="000000"/>
+                <w:kern w:val="0"/>
+                <w:sz w:val="16"/>
+                <w:szCs w:val="16"/>
+                <w:lang w:eastAsia="de-DE"/>
+                <w14:ligatures w14:val="none"/>
+              </w:rPr>
+            </w:pPr>
+            <w:r>
+              <w:rPr>
+                <w:rFonts w:ascii="Calibri" w:eastAsia="Times New Roman" w:hAnsi="Calibri" w:cs="Calibri"/>
+                <w:color w:val="000000"/>
+                <w:kern w:val="0"/>
+                <w:sz w:val="16"/>
+                <w:szCs w:val="16"/>
+                <w:lang w:eastAsia="de-DE"/>
+                <w14:ligatures w14:val="none"/>
+              </w:rPr>
+              <w:t>58000 €</w:t>
+            </w:r>
+          </w:p>
+        </w:tc>
+        <w:tc>
+          <w:tcPr>
+            <w:tcW w:w="1150" w:type="dxa"/>
+            <w:tcBorders>
+              <w:top w:val="single" w:sz="4" w:space="0" w:color="9BC2E6"/>
+              <w:left w:val="nil"/>
+              <w:bottom w:val="single" w:sz="4" w:space="0" w:color="9BC2E6"/>
+              <w:right w:val="nil"/>
+            </w:tcBorders>
+            <w:shd w:val="clear" w:color="DDEBF7" w:fill="DDEBF7"/>
+            <w:noWrap/>
+          </w:tcPr>
+          <w:p>
+            <w:pPr>
+              <w:spacing w:after="0" w:line="240" w:lineRule="auto"/>
+              <w:rPr>
+                <w:rFonts w:ascii="Calibri" w:eastAsia="Times New Roman" w:hAnsi="Calibri" w:cs="Calibri"/>
+                <w:color w:val="000000"/>
+                <w:kern w:val="0"/>
+                <w:sz w:val="16"/>
+                <w:szCs w:val="16"/>
+                <w:lang w:eastAsia="de-DE"/>
+                <w14:ligatures w14:val="none"/>
+              </w:rPr>
+            </w:pPr>
+            <w:r>
+              <w:rPr>
+                <w:rFonts w:ascii="Calibri" w:eastAsia="Times New Roman" w:hAnsi="Calibri" w:cs="Calibri"/>
+                <w:color w:val="000000"/>
+                <w:kern w:val="0"/>
+                <w:sz w:val="16"/>
+                <w:szCs w:val="16"/>
+                <w:lang w:eastAsia="de-DE"/>
+                <w14:ligatures w14:val="none"/>
+              </w:rPr>
+              <w:t>75000 €</w:t>
+            </w:r>
+          </w:p>
+        </w:tc>
+        <w:tc>
+          <w:tcPr>
+            <w:tcW w:w="931" w:type="dxa"/>
+            <w:tcBorders>
+              <w:top w:val="single" w:sz="4" w:space="0" w:color="9BC2E6"/>
+              <w:left w:val="nil"/>
+              <w:bottom w:val="single" w:sz="4" w:space="0" w:color="9BC2E6"/>
+              <w:right w:val="nil"/>
+            </w:tcBorders>
+            <w:shd w:val="clear" w:color="DDEBF7" w:fill="DDEBF7"/>
+            <w:noWrap/>
+          </w:tcPr>
+          <w:p>
+            <w:pPr>
+              <w:spacing w:after="0" w:line="240" w:lineRule="auto"/>
+              <w:rPr>
+                <w:rFonts w:ascii="Calibri" w:eastAsia="Times New Roman" w:hAnsi="Calibri" w:cs="Calibri"/>
+                <w:color w:val="000000"/>
+                <w:kern w:val="0"/>
+                <w:sz w:val="16"/>
+                <w:szCs w:val="16"/>
+                <w:lang w:eastAsia="de-DE"/>
+                <w14:ligatures w14:val="none"/>
+              </w:rPr>
+            </w:pPr>
+            <w:r>
+              <w:rPr>
+                <w:rFonts w:ascii="Calibri" w:eastAsia="Times New Roman" w:hAnsi="Calibri" w:cs="Calibri"/>
+                <w:color w:val="000000"/>
+                <w:kern w:val="0"/>
+                <w:sz w:val="16"/>
+                <w:szCs w:val="16"/>
+                <w:lang w:eastAsia="de-DE"/>
+                <w14:ligatures w14:val="none"/>
+              </w:rPr>
+              <w:t>500</w:t>
+            </w:r>
+          </w:p>
+        </w:tc>
+        <w:tc>
+          <w:tcPr>
+            <w:tcW w:w="1113" w:type="dxa"/>
+            <w:tcBorders>
+              <w:top w:val="single" w:sz="4" w:space="0" w:color="9BC2E6"/>
+              <w:left w:val="nil"/>
+              <w:bottom w:val="single" w:sz="4" w:space="0" w:color="9BC2E6"/>
+              <w:right w:val="nil"/>
+            </w:tcBorders>
+            <w:shd w:val="clear" w:color="DDEBF7" w:fill="DDEBF7"/>
+            <w:noWrap/>
+          </w:tcPr>
+          <w:p>
+            <w:pPr>
+              <w:spacing w:after="0" w:line="240" w:lineRule="auto"/>
+              <w:rPr>
+                <w:rFonts w:ascii="Calibri" w:eastAsia="Times New Roman" w:hAnsi="Calibri" w:cs="Calibri"/>
+                <w:color w:val="000000"/>
+                <w:kern w:val="0"/>
+                <w:sz w:val="16"/>
+                <w:szCs w:val="16"/>
+                <w:lang w:eastAsia="de-DE"/>
+                <w14:ligatures w14:val="none"/>
+              </w:rPr>
+            </w:pPr>
+            <w:r>
+              <w:rPr>
+                <w:rFonts w:ascii="Calibri" w:eastAsia="Times New Roman" w:hAnsi="Calibri" w:cs="Calibri"/>
+                <w:color w:val="000000"/>
+                <w:kern w:val="0"/>
+                <w:sz w:val="16"/>
+                <w:szCs w:val="16"/>
+                <w:lang w:eastAsia="de-DE"/>
+                <w14:ligatures w14:val="none"/>
+              </w:rPr>
+              <w:t>25 %</w:t>
+            </w:r>
+          </w:p>
+        </w:tc>
+        <w:tc>
+          <w:tcPr>
+            <w:tcW w:w="1199" w:type="dxa"/>
+            <w:tcBorders>
+              <w:top w:val="single" w:sz="4" w:space="0" w:color="9BC2E6"/>
+              <w:left w:val="nil"/>
+              <w:bottom w:val="single" w:sz="4" w:space="0" w:color="9BC2E6"/>
+              <w:right w:val="single" w:sz="4" w:space="0" w:color="9BC2E6"/>
+            </w:tcBorders>
+            <w:shd w:val="clear" w:color="DDEBF7" w:fill="DDEBF7"/>
+            <w:noWrap/>
+          </w:tcPr>
+          <w:p>
+            <w:pPr>
+              <w:spacing w:after="0" w:line="240" w:lineRule="auto"/>
+              <w:rPr>
+                <w:rFonts w:ascii="Calibri" w:eastAsia="Times New Roman" w:hAnsi="Calibri" w:cs="Calibri"/>
+                <w:color w:val="000000"/>
+                <w:kern w:val="0"/>
+                <w:sz w:val="16"/>
+                <w:szCs w:val="16"/>
+                <w:lang w:eastAsia="de-DE"/>
+                <w14:ligatures w14:val="none"/>
+              </w:rPr>
+            </w:pPr>
+            <w:r>
+              <w:rPr>
+                <w:rFonts w:ascii="Calibri" w:eastAsia="Times New Roman" w:hAnsi="Calibri" w:cs="Calibri"/>
+                <w:color w:val="000000"/>
+                <w:kern w:val="0"/>
+                <w:sz w:val="16"/>
+                <w:szCs w:val="16"/>
+                <w:lang w:eastAsia="de-DE"/>
+                <w14:ligatures w14:val="none"/>
+              </w:rPr>
+              <w:t>150 angenommen, 300 abgelehnt, 50 offen</w:t>
             </w:r>
           </w:p>
         </w:tc>
@@ -3118,28 +3647,8 @@
 </file>
 
 <file path=customXml/item1.xml><?xml version="1.0" encoding="utf-8"?>
-<p:properties xmlns:p="http://schemas.microsoft.com/office/2006/metadata/properties" xmlns:xsi="http://www.w3.org/2001/XMLSchema-instance" xmlns:pc="http://schemas.microsoft.com/office/infopath/2007/PartnerControls">
-  <documentManagement>
-    <lcf76f155ced4ddcb4097134ff3c332f xmlns="700aa013-af8e-43c4-8722-ec5f14effbd0">
-      <Terms xmlns="http://schemas.microsoft.com/office/infopath/2007/PartnerControls"/>
-    </lcf76f155ced4ddcb4097134ff3c332f>
-    <TaxCatchAll xmlns="c247addf-908c-4a69-a59d-b0defd23e546" xsi:nil="true"/>
-  </documentManagement>
-</p:properties>
-</file>
-
-<file path=customXml/item2.xml><?xml version="1.0" encoding="utf-8"?>
-<?mso-contentType ?>
-<FormTemplates xmlns="http://schemas.microsoft.com/sharepoint/v3/contenttype/forms">
-  <Display>DocumentLibraryForm</Display>
-  <Edit>DocumentLibraryForm</Edit>
-  <New>DocumentLibraryForm</New>
-</FormTemplates>
-</file>
-
-<file path=customXml/item3.xml><?xml version="1.0" encoding="utf-8"?>
-<ct:contentTypeSchema xmlns:ct="http://schemas.microsoft.com/office/2006/metadata/contentType" xmlns:ma="http://schemas.microsoft.com/office/2006/metadata/properties/metaAttributes" ct:_="" ma:_="" ma:contentTypeName="Document" ma:contentTypeID="0x0101001A056170C970F841886276A2A32C83DC" ma:contentTypeVersion="17" ma:contentTypeDescription="Create a new document." ma:contentTypeScope="" ma:versionID="407573eac3530f65a3a62d6ed074caa0">
-  <xsd:schema xmlns:xsd="http://www.w3.org/2001/XMLSchema" xmlns:xs="http://www.w3.org/2001/XMLSchema" xmlns:p="http://schemas.microsoft.com/office/2006/metadata/properties" xmlns:ns2="700aa013-af8e-43c4-8722-ec5f14effbd0" xmlns:ns3="c247addf-908c-4a69-a59d-b0defd23e546" targetNamespace="http://schemas.microsoft.com/office/2006/metadata/properties" ma:root="true" ma:fieldsID="03f54061e550a3b767ff214431f70327" ns2:_="" ns3:_="">
+<ct:contentTypeSchema xmlns:ct="http://schemas.microsoft.com/office/2006/metadata/contentType" xmlns:ma="http://schemas.microsoft.com/office/2006/metadata/properties/metaAttributes" ct:_="" ma:_="" ma:contentTypeName="Dokument" ma:contentTypeID="0x0101001A056170C970F841886276A2A32C83DC" ma:contentTypeVersion="17" ma:contentTypeDescription="Ein neues Dokument erstellen." ma:contentTypeScope="" ma:versionID="14efe9e7f3fc984774cc0397f970c0e6">
+  <xsd:schema xmlns:xsd="http://www.w3.org/2001/XMLSchema" xmlns:xs="http://www.w3.org/2001/XMLSchema" xmlns:p="http://schemas.microsoft.com/office/2006/metadata/properties" xmlns:ns2="700aa013-af8e-43c4-8722-ec5f14effbd0" xmlns:ns3="c247addf-908c-4a69-a59d-b0defd23e546" targetNamespace="http://schemas.microsoft.com/office/2006/metadata/properties" ma:root="true" ma:fieldsID="feda4ba0cda8cff7d52b592c01923026" ns2:_="" ns3:_="">
     <xsd:import namespace="700aa013-af8e-43c4-8722-ec5f14effbd0"/>
     <xsd:import namespace="c247addf-908c-4a69-a59d-b0defd23e546"/>
     <xsd:element name="properties">
@@ -3228,7 +3737,7 @@
         <xsd:restriction base="dms:Unknown"/>
       </xsd:simpleType>
     </xsd:element>
-    <xsd:element name="lcf76f155ced4ddcb4097134ff3c332f" ma:index="21" nillable="true" ma:taxonomy="true" ma:internalName="lcf76f155ced4ddcb4097134ff3c332f" ma:taxonomyFieldName="MediaServiceImageTags" ma:displayName="Image Tags" ma:readOnly="false" ma:fieldId="{5cf76f15-5ced-4ddc-b409-7134ff3c332f}" ma:taxonomyMulti="true" ma:sspId="798d900d-0589-4081-96eb-513de833a507" ma:termSetId="09814cd3-568e-fe90-9814-8d621ff8fb84" ma:anchorId="fba54fb3-c3e1-fe81-a776-ca4b69148c4d" ma:open="true" ma:isKeyword="false">
+    <xsd:element name="lcf76f155ced4ddcb4097134ff3c332f" ma:index="21" nillable="true" ma:taxonomy="true" ma:internalName="lcf76f155ced4ddcb4097134ff3c332f" ma:taxonomyFieldName="MediaServiceImageTags" ma:displayName="Bildmarkierungen" ma:readOnly="false" ma:fieldId="{5cf76f15-5ced-4ddc-b409-7134ff3c332f}" ma:taxonomyMulti="true" ma:sspId="798d900d-0589-4081-96eb-513de833a507" ma:termSetId="09814cd3-568e-fe90-9814-8d621ff8fb84" ma:anchorId="fba54fb3-c3e1-fe81-a776-ca4b69148c4d" ma:open="true" ma:isKeyword="false">
       <xsd:complexType>
         <xsd:sequence>
           <xsd:element ref="pc:Terms" minOccurs="0" maxOccurs="1"/>
@@ -3249,7 +3758,7 @@
   <xsd:schema xmlns:xsd="http://www.w3.org/2001/XMLSchema" xmlns:xs="http://www.w3.org/2001/XMLSchema" xmlns:dms="http://schemas.microsoft.com/office/2006/documentManagement/types" xmlns:pc="http://schemas.microsoft.com/office/infopath/2007/PartnerControls" targetNamespace="c247addf-908c-4a69-a59d-b0defd23e546" elementFormDefault="qualified">
     <xsd:import namespace="http://schemas.microsoft.com/office/2006/documentManagement/types"/>
     <xsd:import namespace="http://schemas.microsoft.com/office/infopath/2007/PartnerControls"/>
-    <xsd:element name="SharedWithUsers" ma:index="17" nillable="true" ma:displayName="Shared With" ma:internalName="SharedWithUsers" ma:readOnly="true">
+    <xsd:element name="SharedWithUsers" ma:index="17" nillable="true" ma:displayName="Freigegeben für" ma:internalName="SharedWithUsers" ma:readOnly="true">
       <xsd:complexType>
         <xsd:complexContent>
           <xsd:extension base="dms:UserMulti">
@@ -3268,7 +3777,7 @@
         </xsd:complexContent>
       </xsd:complexType>
     </xsd:element>
-    <xsd:element name="SharedWithDetails" ma:index="18" nillable="true" ma:displayName="Shared With Details" ma:internalName="SharedWithDetails" ma:readOnly="true">
+    <xsd:element name="SharedWithDetails" ma:index="18" nillable="true" ma:displayName="Freigegeben für - Details" ma:internalName="SharedWithDetails" ma:readOnly="true">
       <xsd:simpleType>
         <xsd:restriction base="dms:Note">
           <xsd:maxLength value="255"/>
@@ -3296,8 +3805,8 @@
         <xsd:element ref="dc:creator" minOccurs="0" maxOccurs="1"/>
         <xsd:element ref="dcterms:created" minOccurs="0" maxOccurs="1"/>
         <xsd:element ref="dc:identifier" minOccurs="0" maxOccurs="1"/>
-        <xsd:element name="contentType" minOccurs="0" maxOccurs="1" type="xsd:string" ma:index="0" ma:displayName="Content Type"/>
-        <xsd:element ref="dc:title" minOccurs="0" maxOccurs="1" ma:index="4" ma:displayName="Title"/>
+        <xsd:element name="contentType" minOccurs="0" maxOccurs="1" type="xsd:string" ma:index="0" ma:displayName="Inhaltstyp"/>
+        <xsd:element ref="dc:title" minOccurs="0" maxOccurs="1" ma:index="4" ma:displayName="Titel"/>
         <xsd:element ref="dc:subject" minOccurs="0" maxOccurs="1"/>
         <xsd:element ref="dc:description" minOccurs="0" maxOccurs="1"/>
         <xsd:element name="keywords" minOccurs="0" maxOccurs="1" type="xsd:string"/>
@@ -3386,7 +3895,31 @@
 </ct:contentTypeSchema>
 </file>
 
+<file path=customXml/item2.xml><?xml version="1.0" encoding="utf-8"?>
+<p:properties xmlns:p="http://schemas.microsoft.com/office/2006/metadata/properties" xmlns:xsi="http://www.w3.org/2001/XMLSchema-instance" xmlns:pc="http://schemas.microsoft.com/office/infopath/2007/PartnerControls">
+  <documentManagement>
+    <lcf76f155ced4ddcb4097134ff3c332f xmlns="700aa013-af8e-43c4-8722-ec5f14effbd0">
+      <Terms xmlns="http://schemas.microsoft.com/office/infopath/2007/PartnerControls"/>
+    </lcf76f155ced4ddcb4097134ff3c332f>
+    <TaxCatchAll xmlns="c247addf-908c-4a69-a59d-b0defd23e546" xsi:nil="true"/>
+  </documentManagement>
+</p:properties>
+</file>
+
+<file path=customXml/item3.xml><?xml version="1.0" encoding="utf-8"?>
+<?mso-contentType ?>
+<FormTemplates xmlns="http://schemas.microsoft.com/sharepoint/v3/contenttype/forms">
+  <Display>DocumentLibraryForm</Display>
+  <Edit>DocumentLibraryForm</Edit>
+  <New>DocumentLibraryForm</New>
+</FormTemplates>
+</file>
+
 <file path=customXml/itemProps1.xml><?xml version="1.0" encoding="utf-8"?>
+<ds:datastoreItem xmlns:ds="http://schemas.openxmlformats.org/officeDocument/2006/customXml" ds:itemID="{1ECE15E8-B1AB-4107-B75C-FD4664E60064}"/>
+</file>
+
+<file path=customXml/itemProps2.xml><?xml version="1.0" encoding="utf-8"?>
 <ds:datastoreItem xmlns:ds="http://schemas.openxmlformats.org/officeDocument/2006/customXml" ds:itemID="{9EEB9BFB-F5A5-48EB-B474-5EB4504FF0A1}">
   <ds:schemaRefs>
     <ds:schemaRef ds:uri="http://schemas.microsoft.com/office/2006/metadata/properties"/>
@@ -3397,14 +3930,10 @@
 </ds:datastoreItem>
 </file>
 
-<file path=customXml/itemProps2.xml><?xml version="1.0" encoding="utf-8"?>
+<file path=customXml/itemProps3.xml><?xml version="1.0" encoding="utf-8"?>
 <ds:datastoreItem xmlns:ds="http://schemas.openxmlformats.org/officeDocument/2006/customXml" ds:itemID="{613FED5B-AE16-4540-BD71-E787D79B29BF}">
   <ds:schemaRefs>
     <ds:schemaRef ds:uri="http://schemas.microsoft.com/sharepoint/v3/contenttype/forms"/>
   </ds:schemaRefs>
 </ds:datastoreItem>
-</file>
-
-<file path=customXml/itemProps3.xml><?xml version="1.0" encoding="utf-8"?>
-<ds:datastoreItem xmlns:ds="http://schemas.openxmlformats.org/officeDocument/2006/customXml" ds:itemID="{C897A113-3CF7-48E9-BE85-A80660759894}"/>
 </file>
</xml_diff>